<commit_message>
finished up notes on linear reg
</commit_message>
<xml_diff>
--- a/Notes on Linear Regression.docx
+++ b/Notes on Linear Regression.docx
@@ -23,7 +23,13 @@
       </w:r>
       <w:proofErr w:type="spellEnd"/>
       <w:r>
-        <w:t>” with “steam” to group together necessary columns that we need for our linear regression model. I used an inner join to avoid filling up a ton of our rows with NA values that would cause problems with our linear models. Unfortunately, this join limited our data to 160 observations before doing our train/test split. We agreed that this was the only way to move forward instead of filling in the “NA”s with random values</w:t>
+        <w:t>” with “steam” to group together necessary columns that we need for our linear regression model. I used an inner join to avoid filling up a ton of our rows with NA values that would cause problems with our linear models. Unfortunately, this join limited our data to 1</w:t>
+      </w:r>
+      <w:r>
+        <w:t>4</w:t>
+      </w:r>
+      <w:r>
+        <w:t>0 observations before doing our train/test split. We agreed that this was the only way to move forward instead of filling in the “NA”s with random values</w:t>
       </w:r>
       <w:r>
         <w:t xml:space="preserve"> which would skew our results far too much. We had a lot of NAs.</w:t>
@@ -64,22 +70,7 @@
         <w:t>technique,</w:t>
       </w:r>
       <w:r>
-        <w:t xml:space="preserve"> we were left with </w:t>
-      </w:r>
-      <w:r>
-        <w:t>Price</w:t>
-      </w:r>
-      <w:r>
-        <w:t xml:space="preserve">, </w:t>
-      </w:r>
-      <w:r>
-        <w:t>Est. Units Sold</w:t>
-      </w:r>
-      <w:r>
-        <w:t>,</w:t>
-      </w:r>
-      <w:r>
-        <w:t xml:space="preserve"> </w:t>
+        <w:t xml:space="preserve"> we were left with Price, Est. Units Sold, </w:t>
       </w:r>
       <w:proofErr w:type="spellStart"/>
       <w:r>
@@ -87,16 +78,7 @@
       </w:r>
       <w:proofErr w:type="spellEnd"/>
       <w:r>
-        <w:t>,</w:t>
-      </w:r>
-      <w:r>
-        <w:t xml:space="preserve"> Reviews</w:t>
-      </w:r>
-      <w:r>
-        <w:t>,</w:t>
-      </w:r>
-      <w:r>
-        <w:t xml:space="preserve"> </w:t>
+        <w:t xml:space="preserve">, Reviews, </w:t>
       </w:r>
       <w:proofErr w:type="spellStart"/>
       <w:r>
@@ -104,10 +86,7 @@
       </w:r>
       <w:proofErr w:type="spellEnd"/>
       <w:r>
-        <w:t>, and</w:t>
-      </w:r>
-      <w:r>
-        <w:t xml:space="preserve"> </w:t>
+        <w:t xml:space="preserve">, and </w:t>
       </w:r>
       <w:proofErr w:type="spellStart"/>
       <w:r>
@@ -139,10 +118,7 @@
         </w:numPr>
       </w:pPr>
       <w:r>
-        <w:t xml:space="preserve">Model &lt;- </w:t>
-      </w:r>
-      <w:r>
-        <w:t xml:space="preserve">train(`Est. Revenue` ~ Price + `Est. Units Sold` + </w:t>
+        <w:t xml:space="preserve">Model &lt;- train(`Est. Revenue` ~ Price + `Est. Units Sold` + </w:t>
       </w:r>
       <w:proofErr w:type="spellStart"/>
       <w:r>
@@ -288,6 +264,9 @@
       </w:r>
       <w:r>
         <w:t xml:space="preserve"> revenue that were skewing our data. We decided to prune them to see how our model fared. </w:t>
+      </w:r>
+      <w:r>
+        <w:t xml:space="preserve">This pruning helped our results but limited our data to 105 entries. </w:t>
       </w:r>
     </w:p>
     <w:p>
@@ -339,10 +318,43 @@
       </w:r>
     </w:p>
     <w:p/>
-    <w:p/>
-    <w:p/>
-    <w:p/>
-    <w:p/>
+    <w:p>
+      <w:r>
+        <w:lastRenderedPageBreak/>
+        <w:t xml:space="preserve">We decided from there to split up our “mega” model described above to find out whether or not individual factors play into increasing the Est Revenue with models like `Est. Revenue` ~ Price or </w:t>
+      </w:r>
+      <w:r>
+        <w:t xml:space="preserve">`Est. Revenue` ~ </w:t>
+      </w:r>
+      <w:r>
+        <w:t xml:space="preserve">Reviews and so on. So I made a list of many different models and created a function that would train and validate each model and gather the results. This function also took in a split in the form of a decimal from 0-1 to hone in on the best split we can use. </w:t>
+      </w:r>
+      <w:r>
+        <w:tab/>
+      </w:r>
+    </w:p>
+    <w:p>
+      <w:r>
+        <w:t xml:space="preserve">Based on these results (RMSE, MAE, and R^2) we decided that our model that we started with (the one up at the top with all factors) produced the lowest RMSE and MAE and the R^2 closest to 1 with a split of 60-40. </w:t>
+      </w:r>
+    </w:p>
+    <w:p>
+      <w:r>
+        <w:t>Initially our RMSE and MAE seemed way too big but upon realizing that EST. Revenue ranged from 42000 to 1.2 billion our numbers seemed a bit more rational. In the end our better model resulted in an RMSE of 4</w:t>
+      </w:r>
+      <w:r>
+        <w:t>8</w:t>
+      </w:r>
+      <w:r>
+        <w:t xml:space="preserve"> million, MAE of 31 million and R^2 of 0.8</w:t>
+      </w:r>
+      <w:r>
+        <w:t>4</w:t>
+      </w:r>
+      <w:r>
+        <w:t xml:space="preserve">. This puts things into perspective and doesn’t seem as bad. </w:t>
+      </w:r>
+    </w:p>
     <w:sectPr>
       <w:pgSz w:w="12240" w:h="15840"/>
       <w:pgMar w:top="1440" w:right="1440" w:bottom="1440" w:left="1440" w:header="720" w:footer="720" w:gutter="0"/>
@@ -994,6 +1006,7 @@
   <w:style w:type="character" w:default="1" w:styleId="DefaultParagraphFont">
     <w:name w:val="Default Paragraph Font"/>
     <w:uiPriority w:val="1"/>
+    <w:semiHidden/>
     <w:unhideWhenUsed/>
   </w:style>
   <w:style w:type="table" w:default="1" w:styleId="TableNormal">

</xml_diff>